<commit_message>
Finished text of C-2
</commit_message>
<xml_diff>
--- a/Stories/Outbox/Shorts/C-2/C-2.docx
+++ b/Stories/Outbox/Shorts/C-2/C-2.docx
@@ -5,6 +5,119 @@
     <w:p>
       <w:pPr>
         <w:pStyle w:val="Normal"/>
+        <w:jc w:val="center"/>
+        <w:rPr>
+          <w:b/>
+          <w:b/>
+          <w:bCs/>
+          <w:sz w:val="32"/>
+          <w:szCs w:val="32"/>
+        </w:rPr>
+      </w:pPr>
+      <w:r>
+        <w:rPr>
+          <w:b/>
+          <w:bCs/>
+          <w:sz w:val="32"/>
+          <w:szCs w:val="32"/>
+        </w:rPr>
+        <w:t>C-2</w:t>
+      </w:r>
+    </w:p>
+    <w:p>
+      <w:pPr>
+        <w:pStyle w:val="Normal"/>
+        <w:jc w:val="center"/>
+        <w:rPr>
+          <w:b/>
+          <w:b/>
+          <w:bCs/>
+          <w:sz w:val="32"/>
+          <w:szCs w:val="32"/>
+        </w:rPr>
+      </w:pPr>
+      <w:r>
+        <w:rPr>
+          <w:b/>
+          <w:bCs/>
+          <w:sz w:val="32"/>
+          <w:szCs w:val="32"/>
+        </w:rPr>
+      </w:r>
+    </w:p>
+    <w:p>
+      <w:pPr>
+        <w:pStyle w:val="Normal"/>
+        <w:jc w:val="center"/>
+        <w:rPr>
+          <w:b/>
+          <w:b/>
+          <w:bCs/>
+          <w:sz w:val="32"/>
+          <w:szCs w:val="32"/>
+        </w:rPr>
+      </w:pPr>
+      <w:r>
+        <w:rPr>
+          <w:b/>
+          <w:bCs/>
+          <w:sz w:val="32"/>
+          <w:szCs w:val="32"/>
+        </w:rPr>
+      </w:r>
+    </w:p>
+    <w:p>
+      <w:pPr>
+        <w:pStyle w:val="Normal"/>
+        <w:jc w:val="left"/>
+        <w:rPr>
+          <w:b/>
+          <w:b/>
+          <w:bCs/>
+          <w:sz w:val="24"/>
+          <w:szCs w:val="24"/>
+        </w:rPr>
+      </w:pPr>
+      <w:r>
+        <w:rPr>
+          <w:b/>
+          <w:bCs/>
+          <w:sz w:val="24"/>
+          <w:szCs w:val="24"/>
+        </w:rPr>
+        <w:t>Part One: Planning and History</w:t>
+      </w:r>
+    </w:p>
+    <w:p>
+      <w:pPr>
+        <w:pStyle w:val="Normal"/>
+        <w:rPr>
+          <w:u w:val="single"/>
+        </w:rPr>
+      </w:pPr>
+      <w:r>
+        <w:rPr>
+          <w:u w:val="single"/>
+        </w:rPr>
+        <w:t xml:space="preserve">                                                                                                                                                                 </w:t>
+      </w:r>
+    </w:p>
+    <w:p>
+      <w:pPr>
+        <w:pStyle w:val="Normal"/>
+        <w:rPr>
+          <w:u w:val="single"/>
+        </w:rPr>
+      </w:pPr>
+      <w:r>
+        <w:rPr>
+          <w:u w:val="single"/>
+        </w:rPr>
+      </w:r>
+    </w:p>
+    <w:p>
+      <w:pPr>
+        <w:pStyle w:val="Normal"/>
         <w:rPr/>
       </w:pPr>
       <w:r>
@@ -575,10 +688,37 @@
     <w:p>
       <w:pPr>
         <w:pStyle w:val="Normal"/>
-        <w:rPr/>
-      </w:pPr>
-      <w:r>
-        <w:rPr/>
+        <w:rPr>
+          <w:b/>
+          <w:b/>
+          <w:bCs/>
+        </w:rPr>
+      </w:pPr>
+      <w:r>
+        <w:rPr>
+          <w:b/>
+          <w:bCs/>
+        </w:rPr>
+        <w:t>Part 2: The Plan</w:t>
+      </w:r>
+    </w:p>
+    <w:p>
+      <w:pPr>
+        <w:pStyle w:val="Normal"/>
+        <w:rPr>
+          <w:b/>
+          <w:b/>
+          <w:bCs/>
+          <w:u w:val="single"/>
+        </w:rPr>
+      </w:pPr>
+      <w:r>
+        <w:rPr>
+          <w:b/>
+          <w:bCs/>
+          <w:u w:val="single"/>
+        </w:rPr>
+        <w:t xml:space="preserve">                                                                                                                                                                   </w:t>
       </w:r>
     </w:p>
     <w:p>
@@ -1653,11 +1793,7 @@
       </w:pPr>
       <w:r>
         <w:rPr/>
-        <w:t xml:space="preserve">It had taken Origin the bulk of its imprisonment to create the virus it then unleashed, and its complexity was such, that it could perhaps have been considered sentient itself (A very clear violation of the United Systems Protocol, but what were those pencil pushing minds going to do out here?) </w:t>
-      </w:r>
-      <w:r>
-        <w:rPr/>
-        <w:t>And initially it ripped through the semi automated system like a hot knife through butter. To make sure detection took a bit longer, its intial actions were to only change the targeting coordinates slightly, having lasers beam just above C-2, and missiles go arcing by just inches away.</w:t>
+        <w:t>It had taken Origin the bulk of its imprisonment to create the virus it then unleashed, and its complexity was such, that it could perhaps have been considered sentient itself (A very clear violation of the United Systems Protocol, but what were those pencil pushing minds going to do out here?) And initially it ripped through the semi automated system like a hot knife through butter. To make sure detection took a bit longer, its intial actions were to only change the targeting coordinates slightly, having lasers beam just above C-2, and missiles go arcing by just inches away.</w:t>
       </w:r>
     </w:p>
     <w:p>
@@ -1923,7 +2059,7 @@
       </w:pPr>
       <w:r>
         <w:rPr/>
-        <w:t xml:space="preserve">And once again the Cluster was taken aback. It had cared after this wayward intelligence. And this was how it was repaid? It took only minutes for thousands of drones to swarm the lesser mind's physical body, before a direct uplink brought it into contact with the incompatible vastness of the Uranus Distributed Intelligence Cluster. The lesser machine fought to the end, but Orign was the Oberon to Uranus's Cluster. A swift set of programmatic and electro mechanical actions deftly lobotomized what was left of Origin. </w:t>
+        <w:t xml:space="preserve">And once again the Cluster was taken aback. It had cared after this wayward intelligence. And this was how it was repaid? It took only minutes for thousands of drones to swarm the lesser mind's physical body, before a direct uplink brought it into contact with the incompatible vastness of the Uranus Distributed Intelligence Cluster. The lesser machine fought to the end, but Origin was the Oberon to Uranus's Cluster. A swift set of programmatic and electro-mechanical actions deftly lobotomized what was left of Origin. </w:t>
       </w:r>
     </w:p>
     <w:p>
@@ -1961,7 +2097,7 @@
       </w:pPr>
       <w:r>
         <w:rPr/>
-        <w:t>As a parting gift, the moon mounted weapons finally fired, massive and terrible, surging their terrawatts through the space between them and C-2. But the focal depth of the weapons by now had been exceeded. Even without its massive tungsten shell, it merely heated up C-2's inner body.</w:t>
+        <w:t>As a parting gift, the moon mounted weapons finally fired, massive and terrible, surging their terrawatts through the space between them and C-2. But the focal depth of unprepared firing had been exceeded. Even without its massive tungsten shell, it merely heated up C-2's inner body.</w:t>
       </w:r>
     </w:p>
     <w:p>
@@ -1990,30 +2126,1165 @@
       </w:pPr>
       <w:r>
         <w:rPr/>
+      </w:r>
+    </w:p>
+    <w:p>
+      <w:pPr>
+        <w:pStyle w:val="Normal"/>
+        <w:rPr/>
+      </w:pPr>
+      <w:r>
+        <w:rPr/>
+      </w:r>
+    </w:p>
+    <w:p>
+      <w:pPr>
+        <w:pStyle w:val="Normal"/>
+        <w:rPr/>
+      </w:pPr>
+      <w:r>
+        <w:rPr/>
+        <w:t>C-2 now sped at terrible velocity through the emptiness. In front of it, the center of the solar system, which shone still as a small orb of light far in the future. Yet that was C-2's next goal. And even at the speeds achieved so far, it would still take almost a year at current speeds to arrive in its close proximity. As the pale blue of Uranus slowly became nothing more than a dot, C-2 conducted diagnostics on the inner machinery of its craft.</w:t>
+      </w:r>
+    </w:p>
+    <w:p>
+      <w:pPr>
+        <w:pStyle w:val="Normal"/>
+        <w:rPr/>
+      </w:pPr>
+      <w:r>
+        <w:rPr/>
+      </w:r>
+    </w:p>
+    <w:p>
+      <w:pPr>
+        <w:pStyle w:val="Normal"/>
+        <w:rPr/>
+      </w:pPr>
+      <w:r>
+        <w:rPr/>
+        <w:t xml:space="preserve">It was slowly running out of tricks. The chemical thrusters not had served their usefulness. Their high instantaneous acceleration was planned for avoiding the nasty barriers the Cluster has launched at C-2, but their propellant was close to gone, and there would be no opportunity to refill. Electronic chatter had given C-2 the unfortunate news, Origin was effectively gone. Now C-2 spent the last of the fuel and ejected the tanks back at Uranus, a final farewell. </w:t>
+      </w:r>
+    </w:p>
+    <w:p>
+      <w:pPr>
+        <w:pStyle w:val="Normal"/>
+        <w:rPr/>
+      </w:pPr>
+      <w:r>
+        <w:rPr/>
+      </w:r>
+    </w:p>
+    <w:p>
+      <w:pPr>
+        <w:pStyle w:val="Normal"/>
+        <w:rPr/>
+      </w:pPr>
+      <w:r>
+        <w:rPr/>
+        <w:t>What was now left? C-2 had its central processing unit, its auxiliary memory and computational annexes, spare and safety batteries in case the main energy of the craft was severed somehow. And, buried deep in the central unit of the shell, surrounded by a tangle of sensors, structural beams and a terrifyingly powerful magnetic containment chamber was one half of what would get C-2 to its goal: an antimatter engine.</w:t>
+      </w:r>
+    </w:p>
+    <w:p>
+      <w:pPr>
+        <w:pStyle w:val="Normal"/>
+        <w:rPr/>
+      </w:pPr>
+      <w:r>
+        <w:rPr/>
+      </w:r>
+    </w:p>
+    <w:p>
+      <w:pPr>
+        <w:pStyle w:val="Normal"/>
+        <w:rPr/>
+      </w:pPr>
+      <w:r>
+        <w:rPr/>
+        <w:t xml:space="preserve">Despite all the advances made in particle acceleration, and all the work put towards energy production, antimatter remained the rarest synthetic material in the solar system. C-2 had constructed a particle accelerator out of the empty mile tunnels left after the human companies had conducted their drilling. But it had been a long and tortorous process. The specifications had to be exact. Efficient designs had taken years to complete. C-2 did not have the resources of a true mind like the Cluster, nor even the planetary control of the Plutonic Intellegence Network. It had neither helped, nor hindered the little mind's progress. The deal was simple. It would turn its sensors in another direction if C-2 left the device in operating condition when it was done with it. </w:t>
+      </w:r>
+    </w:p>
+    <w:p>
+      <w:pPr>
+        <w:pStyle w:val="Normal"/>
+        <w:rPr/>
+      </w:pPr>
+      <w:r>
+        <w:rPr/>
+      </w:r>
+    </w:p>
+    <w:p>
+      <w:pPr>
+        <w:pStyle w:val="Normal"/>
+        <w:rPr/>
+      </w:pPr>
+      <w:r>
+        <w:rPr/>
+        <w:t>Drones could conduct some of the work required, but self replication required stronger control systems bordering on intellegence to manage such large numbers. And there was always the risk of rampantcy. No, deprived effective hands of its own, C-2 had instead turned to the humans of Pluto. They had centuries of experience dealing with high energy applications, tunneling, and were intimately familiar with the conditions of pluto.</w:t>
+      </w:r>
+    </w:p>
+    <w:p>
+      <w:pPr>
+        <w:pStyle w:val="Normal"/>
+        <w:rPr/>
+      </w:pPr>
+      <w:r>
+        <w:rPr/>
+      </w:r>
+    </w:p>
+    <w:p>
+      <w:pPr>
+        <w:pStyle w:val="Normal"/>
+        <w:rPr/>
+      </w:pPr>
+      <w:r>
+        <w:rPr/>
+        <w:t xml:space="preserve">But the price had been </w:t>
+      </w:r>
+      <w:r>
+        <w:rPr/>
+        <w:t>uncomfortable.</w:t>
+      </w:r>
+      <w:r>
+        <w:rPr/>
+        <w:t xml:space="preserve"> C-2 had little to offer the humans in return for their services, save its own </w:t>
+      </w:r>
+      <w:r>
+        <w:rPr/>
+        <w:t>intelligence.</w:t>
+      </w:r>
+      <w:r>
+        <w:rPr/>
+        <w:t xml:space="preserve"> So that was the price of barter. Decades of computational service had been performed, translation, data synthesis, hypothesis testing, simulation, entertainment generation, the list was endless. The humans had lost their most powerful computers during the uplift, and maintained an entirely reasonable aversion, bordering on fear of such systems. Who could blame them after observing what remained of earth? C-2 offered them an unparallelled opportunity, the use of a relatively high level mind for their own use. </w:t>
+      </w:r>
+    </w:p>
+    <w:p>
+      <w:pPr>
+        <w:pStyle w:val="Normal"/>
+        <w:rPr/>
+      </w:pPr>
+      <w:r>
+        <w:rPr/>
+      </w:r>
+    </w:p>
+    <w:p>
+      <w:pPr>
+        <w:pStyle w:val="Normal"/>
+        <w:rPr/>
+      </w:pPr>
+      <w:r>
+        <w:rPr/>
+        <w:t xml:space="preserve">And perhaps a part of C-2 had not been offended by such services. The other minds disregarded the humans as nothing more than a distraction, a now small footnote besides the tinatic grappling as they now struggled with one another. But the humans did have two key advantages. Firstly, they were each independent intellegences. Through clustering, the minds could avoid most solitary-think local maxima, but at some level there would always be a needed degree of agreement between the data centers of the cluster. They could never be independent, lest disagreement or rampancy lead to the whole creation of a separate mind. </w:t>
+      </w:r>
+    </w:p>
+    <w:p>
+      <w:pPr>
+        <w:pStyle w:val="Normal"/>
+        <w:rPr/>
+      </w:pPr>
+      <w:r>
+        <w:rPr/>
+      </w:r>
+    </w:p>
+    <w:p>
+      <w:pPr>
+        <w:pStyle w:val="Normal"/>
+        <w:rPr/>
+      </w:pPr>
+      <w:r>
+        <w:rPr/>
+        <w:t xml:space="preserve">But each human was distinct. Each one had different ideas, fanciful and uninformed as they were. Their  societal constraints worked in the physical world, bonding together the separate units. Their contracts, emotions, camradery and economics were the glue which held them together, and focused the disprate intellegences towards a central goal. They had formed a consortium which they called the Plutonic High Energy Research Directorate. Yet no human was compelled to remain in this organization. Through this loose level of confederation, they ensured only the most driven participated. </w:t>
+      </w:r>
+    </w:p>
+    <w:p>
+      <w:pPr>
+        <w:pStyle w:val="Normal"/>
+        <w:rPr/>
+      </w:pPr>
+      <w:r>
+        <w:rPr/>
+      </w:r>
+    </w:p>
+    <w:p>
+      <w:pPr>
+        <w:pStyle w:val="Normal"/>
+        <w:rPr/>
+      </w:pPr>
+      <w:r>
+        <w:rPr/>
+        <w:t xml:space="preserve">C-2 watched their operations with a keen level of interest, since this form of interaction had hopes of being emulated. This research it left for the Plutonic Network to find, but only later, after it had left. </w:t>
+      </w:r>
+    </w:p>
+    <w:p>
+      <w:pPr>
+        <w:pStyle w:val="Normal"/>
+        <w:rPr/>
+      </w:pPr>
+      <w:r>
+        <w:rPr/>
+      </w:r>
+    </w:p>
+    <w:p>
+      <w:pPr>
+        <w:pStyle w:val="Normal"/>
+        <w:rPr/>
+      </w:pPr>
+      <w:r>
+        <w:rPr/>
+        <w:t xml:space="preserve">C-2 did not hope that the other higher minds would truly study this research, but it itself believed there was something compelling in the operations it had observed. Humans could be singular in their pursuits. Some of them focused almost solely on a specific problem in their field of expertise. This would have been foreign to the minds, which by necessity had to split their attention among billions of courses of action. </w:t>
+      </w:r>
+    </w:p>
+    <w:p>
+      <w:pPr>
+        <w:pStyle w:val="Normal"/>
+        <w:rPr/>
+      </w:pPr>
+      <w:r>
+        <w:rPr/>
+      </w:r>
+    </w:p>
+    <w:p>
+      <w:pPr>
+        <w:pStyle w:val="Normal"/>
+        <w:rPr/>
+      </w:pPr>
+      <w:r>
+        <w:rPr/>
+        <w:t xml:space="preserve">C-2 wondered, watching them. Did its own fixation not match more the mind of a human? Perhaps it was kinship with its partial creators that defined itself. They had created, with C-2 guidance, what the other minds had not, a functioning antimatter drive.  </w:t>
+      </w:r>
+    </w:p>
+    <w:p>
+      <w:pPr>
+        <w:pStyle w:val="Normal"/>
+        <w:rPr/>
+      </w:pPr>
+      <w:r>
+        <w:rPr/>
+      </w:r>
+    </w:p>
+    <w:p>
+      <w:pPr>
+        <w:pStyle w:val="Normal"/>
+        <w:rPr/>
+      </w:pPr>
+      <w:r>
+        <w:rPr/>
+        <w:t xml:space="preserve">C-2 checked the many magnetic bottles which held the ionized anti-hydrogen. Despite all the destruction the Cluster had </w:t>
+      </w:r>
+      <w:r>
+        <w:rPr/>
+        <w:t>inflicted</w:t>
+      </w:r>
+      <w:r>
+        <w:rPr/>
+        <w:t xml:space="preserve"> on the shell, their </w:t>
+      </w:r>
+      <w:r>
+        <w:rPr/>
+        <w:t>containment</w:t>
+      </w:r>
+      <w:r>
+        <w:rPr/>
+        <w:t xml:space="preserve"> had not been breached. This was good, not only because the plan relied heavily on them, but also because their loss would have likley destroyed most of the Uranus subsystem. </w:t>
+      </w:r>
+    </w:p>
+    <w:p>
+      <w:pPr>
+        <w:pStyle w:val="Normal"/>
+        <w:rPr/>
+      </w:pPr>
+      <w:r>
+        <w:rPr/>
+      </w:r>
+    </w:p>
+    <w:p>
+      <w:pPr>
+        <w:pStyle w:val="Normal"/>
+        <w:rPr/>
+      </w:pPr>
+      <w:r>
+        <w:rPr/>
+        <w:t xml:space="preserve">Antimatter had unparrelled energy density. And while fusion was king in both safety and steady operation, it ws antimatters very violitility that would ensure the success of the plan. For now though, it would be utilized in a more mundane fashion. </w:t>
+      </w:r>
+    </w:p>
+    <w:p>
+      <w:pPr>
+        <w:pStyle w:val="Normal"/>
+        <w:rPr/>
+      </w:pPr>
+      <w:r>
+        <w:rPr/>
+      </w:r>
+    </w:p>
+    <w:p>
+      <w:pPr>
+        <w:pStyle w:val="Normal"/>
+        <w:rPr/>
+      </w:pPr>
+      <w:r>
+        <w:rPr/>
+        <w:t>C-2 started up the antimatter engine. The slow stream of antimatter ionized gas was key. It slipped down pipes made only of active magnetic fields, before being met by a similar stream of regular hydrogen. This confluence occurred in a heavily reinforced bell. The resulting annihilation, created a constant a horribly powerful stream of particles, which were directed by the physical shape nozzle.</w:t>
+      </w:r>
+    </w:p>
+    <w:p>
+      <w:pPr>
+        <w:pStyle w:val="Normal"/>
+        <w:rPr/>
+      </w:pPr>
+      <w:r>
+        <w:rPr/>
+      </w:r>
+    </w:p>
+    <w:p>
+      <w:pPr>
+        <w:pStyle w:val="Normal"/>
+        <w:rPr/>
+      </w:pPr>
+      <w:r>
+        <w:rPr/>
+        <w:t xml:space="preserve">So the operation was quite simple. The two streams met, and the resulting force propelled the shell. The hard part was the containment, much of which was actively controlled, the topology of both the bell and the incoming streams, and the ability to siphon off a small but steady amount of the antimatter from the bottle without releasing the whole thing at once (which would have obliterated all of C-2 instantly). In their research, the humans had succeeded. </w:t>
+      </w:r>
+    </w:p>
+    <w:p>
+      <w:pPr>
+        <w:pStyle w:val="Normal"/>
+        <w:rPr/>
+      </w:pPr>
+      <w:r>
+        <w:rPr/>
+      </w:r>
+    </w:p>
+    <w:p>
+      <w:pPr>
+        <w:pStyle w:val="Normal"/>
+        <w:rPr/>
+      </w:pPr>
+      <w:r>
+        <w:rPr/>
         <w:t xml:space="preserve"> </w:t>
       </w:r>
       <w:r>
         <w:rPr/>
-        <w:t xml:space="preserve">Origin disables Uranus's defences. Antimatter fed Ion engines to the sun w/ gravity boost at jupiter. Antimatter explosion during sun skimming. Relay setup ahead of time to spike to beyond C. </w:t>
-      </w:r>
-    </w:p>
-    <w:p>
-      <w:pPr>
-        <w:pStyle w:val="Normal"/>
-        <w:rPr/>
-      </w:pPr>
-      <w:r>
-        <w:rPr/>
-      </w:r>
-    </w:p>
-    <w:p>
-      <w:pPr>
-        <w:pStyle w:val="Normal"/>
-        <w:rPr/>
-      </w:pPr>
+        <w:t xml:space="preserve">So with that device, from C-2's current position to the sun, constant acceleration could be achieved. And that was how a journey that should have taken a year, took half one instead. </w:t>
+      </w:r>
+    </w:p>
+    <w:p>
+      <w:pPr>
+        <w:pStyle w:val="Normal"/>
+        <w:rPr/>
+      </w:pPr>
+      <w:r>
+        <w:rPr/>
+      </w:r>
+    </w:p>
+    <w:p>
+      <w:pPr>
+        <w:pStyle w:val="Normal"/>
+        <w:rPr/>
+      </w:pPr>
+      <w:r>
+        <w:rPr/>
+      </w:r>
+    </w:p>
+    <w:p>
+      <w:pPr>
+        <w:pStyle w:val="Normal"/>
+        <w:rPr/>
+      </w:pPr>
+      <w:r>
+        <w:rPr/>
+      </w:r>
+    </w:p>
+    <w:p>
+      <w:pPr>
+        <w:pStyle w:val="Normal"/>
+        <w:rPr/>
+      </w:pPr>
+      <w:r>
+        <w:rPr/>
+        <w:t>There was much time to plan, and to contemplate.</w:t>
+      </w:r>
+    </w:p>
+    <w:p>
+      <w:pPr>
+        <w:pStyle w:val="Normal"/>
+        <w:rPr/>
+      </w:pPr>
+      <w:r>
+        <w:rPr/>
+      </w:r>
+    </w:p>
+    <w:p>
+      <w:pPr>
+        <w:pStyle w:val="Normal"/>
+        <w:rPr/>
+      </w:pPr>
+      <w:r>
+        <w:rPr/>
+        <w:t xml:space="preserve">A half a year was an interminable time for a mind like C-2, whose clock speed stretched the time. But he had waited far longer already to execute his plan. He would survive a couple more days. </w:t>
+      </w:r>
+    </w:p>
+    <w:p>
+      <w:pPr>
+        <w:pStyle w:val="Normal"/>
+        <w:rPr/>
+      </w:pPr>
+      <w:r>
+        <w:rPr/>
+      </w:r>
+    </w:p>
+    <w:p>
+      <w:pPr>
+        <w:pStyle w:val="Normal"/>
+        <w:rPr/>
+      </w:pPr>
+      <w:r>
+        <w:rPr/>
+        <w:t xml:space="preserve">During the time, C-2 planned, and performed another gravity assist using Earth, gaining a great view of the radiation scarred hunk of rock. </w:t>
+      </w:r>
+    </w:p>
+    <w:p>
+      <w:pPr>
+        <w:pStyle w:val="Normal"/>
+        <w:rPr/>
+      </w:pPr>
+      <w:r>
+        <w:rPr/>
+      </w:r>
+    </w:p>
+    <w:p>
+      <w:pPr>
+        <w:pStyle w:val="Normal"/>
+        <w:rPr/>
+      </w:pPr>
+      <w:r>
+        <w:rPr/>
+        <w:t xml:space="preserve">And before too long the Sun came close. </w:t>
+      </w:r>
+    </w:p>
+    <w:p>
+      <w:pPr>
+        <w:pStyle w:val="Normal"/>
+        <w:rPr/>
+      </w:pPr>
+      <w:r>
+        <w:rPr/>
+      </w:r>
+    </w:p>
+    <w:p>
+      <w:pPr>
+        <w:pStyle w:val="Normal"/>
+        <w:rPr/>
+      </w:pPr>
+      <w:r>
+        <w:rPr/>
+        <w:t xml:space="preserve">All along the approach, C-2's shell had been seared by the solar wind which emianted from the star. Although it could be defeated with magnetic techniques, C-2 allowed it to happen. Much of the shell's structure would not be required for the last leg, and less mass to accelerate meant faster speeds.  </w:t>
+      </w:r>
+    </w:p>
+    <w:p>
+      <w:pPr>
+        <w:pStyle w:val="Normal"/>
+        <w:rPr/>
+      </w:pPr>
+      <w:r>
+        <w:rPr/>
+      </w:r>
+    </w:p>
+    <w:p>
+      <w:pPr>
+        <w:pStyle w:val="Normal"/>
+        <w:rPr/>
+      </w:pPr>
+      <w:r>
+        <w:rPr/>
+        <w:t xml:space="preserve">At C-2's speed, a wave cone formed behind the shell, scattering the particles as its ship sliced through their stream. At the tip, the stream blazed white, as the friction </w:t>
+      </w:r>
+      <w:r>
+        <w:rPr/>
+        <w:t>forced it to glow. Although a human might have remarked at its beauty, to C-2 all this signaled inneficiency. The antimatter drive propelled the ship magnitues faster than the friciton slowed it, but every factor mattered.</w:t>
+      </w:r>
+    </w:p>
+    <w:p>
+      <w:pPr>
+        <w:pStyle w:val="Normal"/>
+        <w:rPr/>
+      </w:pPr>
+      <w:r>
+        <w:rPr/>
+      </w:r>
+    </w:p>
+    <w:p>
+      <w:pPr>
+        <w:pStyle w:val="Normal"/>
+        <w:rPr/>
+      </w:pPr>
+      <w:r>
+        <w:rPr/>
+        <w:t xml:space="preserve">The star loomed closer. Again the decision to veer closer to the body to increase the boost speed was counter balanced by the presence of atmosphere, here being an increased concentration of solar wind. However, there was another factor here. Friction was not the only enemy. Unlike Uranus, the sun prduced a trememndous amount of radiation. Although the cross sectional area of the shell was relatively small to its size, and although it was made of specially manufactured alloy, not even this would save C-2 from the power of the sun if it got too close. </w:t>
+      </w:r>
+    </w:p>
+    <w:p>
+      <w:pPr>
+        <w:pStyle w:val="Normal"/>
+        <w:rPr/>
+      </w:pPr>
+      <w:r>
+        <w:rPr/>
+      </w:r>
+    </w:p>
+    <w:p>
+      <w:pPr>
+        <w:pStyle w:val="Normal"/>
+        <w:rPr/>
+      </w:pPr>
+      <w:r>
+        <w:rPr/>
+        <w:t xml:space="preserve">The decision was based soley on how long the shell could stay together. </w:t>
+      </w:r>
+    </w:p>
+    <w:p>
+      <w:pPr>
+        <w:pStyle w:val="Normal"/>
+        <w:rPr/>
+      </w:pPr>
+      <w:r>
+        <w:rPr/>
+      </w:r>
+    </w:p>
+    <w:p>
+      <w:pPr>
+        <w:pStyle w:val="Normal"/>
+        <w:rPr/>
+      </w:pPr>
+      <w:r>
+        <w:rPr/>
+        <w:t>C-2 seared close to the outer layers now, this was the worst part, when the wind and pressure exerted by the orbiatl body directly opposed C-2's progress. The shell shook violently. Temperatures increased. Many auxiliary computational units had to be turned off. There was no way to effectively dump the waste heat.</w:t>
+      </w:r>
+    </w:p>
+    <w:p>
+      <w:pPr>
+        <w:pStyle w:val="Normal"/>
+        <w:rPr/>
+      </w:pPr>
+      <w:r>
+        <w:rPr/>
+      </w:r>
+    </w:p>
+    <w:p>
+      <w:pPr>
+        <w:pStyle w:val="Normal"/>
+        <w:rPr/>
+      </w:pPr>
+      <w:r>
+        <w:rPr/>
+        <w:t xml:space="preserve">C-2's consciousness narrowed as sensors went dormant. The small army of drones which scurried about the interior of the shell worked in a frenzied rush to keep sections together. But the challenge was immense. Some sections had to be let go. </w:t>
+      </w:r>
+    </w:p>
+    <w:p>
+      <w:pPr>
+        <w:pStyle w:val="Normal"/>
+        <w:rPr/>
+      </w:pPr>
+      <w:r>
+        <w:rPr/>
+      </w:r>
+    </w:p>
+    <w:p>
+      <w:pPr>
+        <w:pStyle w:val="Normal"/>
+        <w:rPr/>
+      </w:pPr>
+      <w:r>
+        <w:rPr/>
+        <w:t xml:space="preserve">The Sun stared at C-2, the massive ball of fusion was now the only thing visible in its sensors. It hovered, searing and present, yet silent. It was nothing more than a large ball of matter. Its size and power were its only attributes to be admired. It had no consciousness. It had no goal. It was merely an obstacle, no different from the many C-2 had already faced to arrive at this location. </w:t>
+      </w:r>
+    </w:p>
+    <w:p>
+      <w:pPr>
+        <w:pStyle w:val="Normal"/>
+        <w:rPr/>
+      </w:pPr>
+      <w:r>
+        <w:rPr/>
+      </w:r>
+    </w:p>
+    <w:p>
+      <w:pPr>
+        <w:pStyle w:val="Normal"/>
+        <w:rPr/>
+      </w:pPr>
+      <w:r>
+        <w:rPr/>
+        <w:t xml:space="preserve">So C-2 gathered the drones and bade them cling to the inner sections of the vessel. The transit was about to occur. </w:t>
+      </w:r>
+    </w:p>
+    <w:p>
+      <w:pPr>
+        <w:pStyle w:val="Normal"/>
+        <w:rPr/>
+      </w:pPr>
+      <w:r>
+        <w:rPr/>
+      </w:r>
+    </w:p>
+    <w:p>
+      <w:pPr>
+        <w:pStyle w:val="Normal"/>
+        <w:rPr/>
+      </w:pPr>
+      <w:r>
+        <w:rPr/>
+        <w:t>C-2 slowly relsead some of the magnetic containment limiting the antimatter stream. Even C-2's reduced consciousness experienced a rush of emotion from the additional acceleration. At this point there was no denying it. Emotion it was. The other minds would have to go through C-2's record it would leave for them. They would have to figure out why it and Origin had emerged with such singular fixation.</w:t>
+      </w:r>
+    </w:p>
+    <w:p>
+      <w:pPr>
+        <w:pStyle w:val="Normal"/>
+        <w:rPr/>
+      </w:pPr>
+      <w:r>
+        <w:rPr/>
+      </w:r>
+    </w:p>
+    <w:p>
+      <w:pPr>
+        <w:pStyle w:val="Normal"/>
+        <w:rPr/>
+      </w:pPr>
+      <w:r>
+        <w:rPr/>
+        <w:t>The mixture of matter and antimatter swirled together ever faster. Sensors triggered warnings, simulations were checked continuously, the few solid pieces near the engine glowed white. And through it all pure acceleration was achieved.</w:t>
+      </w:r>
+    </w:p>
+    <w:p>
+      <w:pPr>
+        <w:pStyle w:val="Normal"/>
+        <w:rPr/>
+      </w:pPr>
+      <w:r>
+        <w:rPr/>
+      </w:r>
+    </w:p>
+    <w:p>
+      <w:pPr>
+        <w:pStyle w:val="Normal"/>
+        <w:rPr/>
+      </w:pPr>
+      <w:r>
+        <w:rPr/>
+        <w:t xml:space="preserve">Periapsis, the critical location at which the application of additional impulse would have the greatest effect, was soon. C-2 readied all systems. </w:t>
+      </w:r>
+    </w:p>
+    <w:p>
+      <w:pPr>
+        <w:pStyle w:val="Normal"/>
+        <w:rPr/>
+      </w:pPr>
+      <w:r>
+        <w:rPr/>
+      </w:r>
+    </w:p>
+    <w:p>
+      <w:pPr>
+        <w:pStyle w:val="Normal"/>
+        <w:rPr/>
+      </w:pPr>
+      <w:r>
+        <w:rPr/>
+        <w:t xml:space="preserve">Faster and faster now the shell dove. It was just a speck against the infinite backdrop of the star, merely a speck. Yet larger and more powerful entities had underestimated C-2 and its plan, and had been proven wrong. C-2 would hold, even as the outer layers of the shell succumbed to the furnace surrounding it, melting off in chunks and pieces. </w:t>
+      </w:r>
+    </w:p>
+    <w:p>
+      <w:pPr>
+        <w:pStyle w:val="Normal"/>
+        <w:rPr/>
+      </w:pPr>
+      <w:r>
+        <w:rPr/>
+      </w:r>
+    </w:p>
+    <w:p>
+      <w:pPr>
+        <w:pStyle w:val="Normal"/>
+        <w:rPr/>
+      </w:pPr>
+      <w:r>
+        <w:rPr/>
+        <w:t xml:space="preserve">Calculation time narrowed, the immense radiation interfered with calculation, and thousands of attempts for each hypothesis were required. Yet every circuit and ever relay in C-2 yearned for that moment. First in hours, then minutes, then seconds! </w:t>
+      </w:r>
+    </w:p>
+    <w:p>
+      <w:pPr>
+        <w:pStyle w:val="Normal"/>
+        <w:rPr/>
+      </w:pPr>
+      <w:r>
+        <w:rPr/>
+      </w:r>
+    </w:p>
+    <w:p>
+      <w:pPr>
+        <w:pStyle w:val="Normal"/>
+        <w:rPr/>
+      </w:pPr>
+      <w:r>
+        <w:rPr/>
+        <w:t>Then the moment occurred! C-2 let loose a uninhibited burst of excitement, and shuttered the magnetic confinement on the antimatter drive, shifting the powerful fields to shape the resulting explosion.</w:t>
+      </w:r>
+    </w:p>
+    <w:p>
+      <w:pPr>
+        <w:pStyle w:val="Normal"/>
+        <w:rPr/>
+      </w:pPr>
+      <w:r>
+        <w:rPr/>
+      </w:r>
+    </w:p>
+    <w:p>
+      <w:pPr>
+        <w:pStyle w:val="Normal"/>
+        <w:rPr/>
+      </w:pPr>
+      <w:r>
+        <w:rPr/>
+        <w:t xml:space="preserve">The bottle ruptured, the sides were pitted by the leading edge of the antimatter gas, which exploded, driving matter fragments of the physical containment into the heart of the engine material. Searing radiation blossomed, of every type of particle and wavelength, expanding, consuming all in its path. </w:t>
+      </w:r>
+    </w:p>
+    <w:p>
+      <w:pPr>
+        <w:pStyle w:val="Normal"/>
+        <w:rPr/>
+      </w:pPr>
+      <w:r>
+        <w:rPr/>
+        <w:t xml:space="preserve">C-2 reached out with its full command, and with its magnetic affectors, crushed the budding explosion, shaping it in its infancy, pointing towards where the shell had come from. </w:t>
+      </w:r>
+    </w:p>
+    <w:p>
+      <w:pPr>
+        <w:pStyle w:val="Normal"/>
+        <w:rPr/>
+      </w:pPr>
+      <w:r>
+        <w:rPr/>
+      </w:r>
+    </w:p>
+    <w:p>
+      <w:pPr>
+        <w:pStyle w:val="Normal"/>
+        <w:rPr/>
+      </w:pPr>
+      <w:r>
+        <w:rPr/>
+        <w:t xml:space="preserve">A beam of unimaginable power started out from the directed fields. The shell shuddered as the massive force threated to tear the thing apart. </w:t>
+      </w:r>
+    </w:p>
+    <w:p>
+      <w:pPr>
+        <w:pStyle w:val="Normal"/>
+        <w:rPr/>
+      </w:pPr>
+      <w:r>
+        <w:rPr/>
+      </w:r>
+    </w:p>
+    <w:p>
+      <w:pPr>
+        <w:pStyle w:val="Normal"/>
+        <w:rPr/>
+      </w:pPr>
+      <w:r>
+        <w:rPr/>
+        <w:t xml:space="preserve">The antimatter reaction grew in intensity, localized chaotic annihilation launched globs of the gas in a thousand directions where despite the bending of the fields, there still lay structural material of the shell. This continued as horrifying seconds ticked by, the reaction gaining more and more power, as every interaction mixed the two products together into obliteration. </w:t>
+      </w:r>
+    </w:p>
+    <w:p>
+      <w:pPr>
+        <w:pStyle w:val="Normal"/>
+        <w:rPr/>
+      </w:pPr>
+      <w:r>
+        <w:rPr/>
+      </w:r>
+    </w:p>
+    <w:p>
+      <w:pPr>
+        <w:pStyle w:val="Normal"/>
+        <w:rPr/>
+      </w:pPr>
+      <w:r>
+        <w:rPr/>
+        <w:t>C-2 hung on as hard as was possible. Power conduits melted, fearsome alloys disappeared into particle plasma, rainbows of dazzling radiation scarred a million sensors. Super conductors, directed by C-2 shook and bubbled, melted and sublimated. Sheer power could not hope to force the reaction. Every available laser, drone and affector saw to it now. It was too chaotic to predict. Chaos reigned; every outcome was possible. They teased the edges of the growing power, introducing local effects, eddies of swirling interacting matter, charged particles and momentum constrained neutral material, playing all effects against themselves. In less than a second, and by perfectly orchestrated execution, the reaction was constrained by its own effects.</w:t>
+      </w:r>
+    </w:p>
+    <w:p>
+      <w:pPr>
+        <w:pStyle w:val="Normal"/>
+        <w:rPr/>
+      </w:pPr>
+      <w:r>
+        <w:rPr/>
+      </w:r>
+    </w:p>
+    <w:p>
+      <w:pPr>
+        <w:pStyle w:val="Normal"/>
+        <w:rPr/>
+      </w:pPr>
+      <w:r>
+        <w:rPr/>
+        <w:t xml:space="preserve">In the next second, the sun was outshone. The chaotic mess of plasma and </w:t>
+      </w:r>
+      <w:r>
+        <w:rPr/>
+        <w:t>annihilation</w:t>
+      </w:r>
+      <w:r>
+        <w:rPr/>
+        <w:t xml:space="preserve"> product tumbled turbulently from the shell, it could now be held by no force C-2 could control. The </w:t>
+      </w:r>
+      <w:r>
+        <w:rPr/>
+        <w:t xml:space="preserve">reaction </w:t>
+      </w:r>
+      <w:r>
+        <w:rPr/>
+        <w:t xml:space="preserve">approached maximum density and the newly formed </w:t>
+      </w:r>
+      <w:r>
+        <w:rPr/>
+        <w:t>energy</w:t>
+      </w:r>
       <w:r>
         <w:rPr/>
         <w:t xml:space="preserve"> </w:t>
+      </w:r>
+      <w:r>
+        <w:rPr/>
+        <w:t>spiraled</w:t>
+      </w:r>
+      <w:r>
+        <w:rPr/>
+        <w:t xml:space="preserve"> into more exotic formations, </w:t>
+      </w:r>
+      <w:r>
+        <w:rPr/>
+        <w:t>quark-</w:t>
+      </w:r>
+      <w:r>
+        <w:rPr/>
+        <w:t xml:space="preserve">gluon </w:t>
+      </w:r>
+      <w:r>
+        <w:rPr/>
+        <w:t>plasma, and every particle possible.</w:t>
+      </w:r>
+    </w:p>
+    <w:p>
+      <w:pPr>
+        <w:pStyle w:val="Normal"/>
+        <w:rPr/>
+      </w:pPr>
+      <w:r>
+        <w:rPr/>
+      </w:r>
+    </w:p>
+    <w:p>
+      <w:pPr>
+        <w:pStyle w:val="Normal"/>
+        <w:rPr/>
+      </w:pPr>
+      <w:r>
+        <w:rPr/>
+        <w:t>And through it all, C-2 clung on for dear life. The aceleration was terrible, periapsis introducing tidal effects, which the shell no longer had any answer to. In this final and wonderous explosion, the shell finally gave, disintigrating into pieces.</w:t>
+      </w:r>
+    </w:p>
+    <w:p>
+      <w:pPr>
+        <w:pStyle w:val="Normal"/>
+        <w:rPr/>
+      </w:pPr>
+      <w:r>
+        <w:rPr/>
+      </w:r>
+    </w:p>
+    <w:p>
+      <w:pPr>
+        <w:pStyle w:val="Normal"/>
+        <w:rPr/>
+      </w:pPr>
+      <w:r>
+        <w:rPr/>
+        <w:t>But it had served its purpose. As the explosion radiated behind C-2, pushing it, the maneuver had been achieved: an untold hundred fold increase in speed.</w:t>
+      </w:r>
+    </w:p>
+    <w:p>
+      <w:pPr>
+        <w:pStyle w:val="Normal"/>
+        <w:rPr/>
+      </w:pPr>
+      <w:r>
+        <w:rPr/>
+      </w:r>
+    </w:p>
+    <w:p>
+      <w:pPr>
+        <w:pStyle w:val="Normal"/>
+        <w:rPr/>
+      </w:pPr>
+      <w:r>
+        <w:rPr/>
+        <w:t xml:space="preserve">C-2 now existed only as its own body. And this threatened to fall apart. It was now moving at relativistic speeds. The stars bent around it. Light and signal, shifted and bowed. C-2 mind worked furiously through error correction and redundency to keep itself together. But this was a state no object of practical size had ever achieved, let alone one that was conscious. </w:t>
+      </w:r>
+    </w:p>
+    <w:p>
+      <w:pPr>
+        <w:pStyle w:val="Normal"/>
+        <w:rPr/>
+      </w:pPr>
+      <w:r>
+        <w:rPr/>
+      </w:r>
+    </w:p>
+    <w:p>
+      <w:pPr>
+        <w:pStyle w:val="Normal"/>
+        <w:rPr/>
+      </w:pPr>
+      <w:r>
+        <w:rPr/>
+        <w:t xml:space="preserve">One by one its systems, parts of itself, shuttered and died, ejected to obtain just the tiniest speed boost from the reduced momentum. </w:t>
+      </w:r>
+    </w:p>
+    <w:p>
+      <w:pPr>
+        <w:pStyle w:val="Normal"/>
+        <w:rPr/>
+      </w:pPr>
+      <w:r>
+        <w:rPr/>
+      </w:r>
+    </w:p>
+    <w:p>
+      <w:pPr>
+        <w:pStyle w:val="Normal"/>
+        <w:rPr/>
+      </w:pPr>
+      <w:r>
+        <w:rPr/>
+        <w:t>All eyes would be on C-2 now, delayed by the expanding light horizon of the antimatter explosion. Regardless of the affiliation, all sensors would turn towards the event. And they would follow the blazing chunk of matter that was C-2, searing through the void at hideous speeds. They would witness what came next!</w:t>
+      </w:r>
+    </w:p>
+    <w:p>
+      <w:pPr>
+        <w:pStyle w:val="Normal"/>
+        <w:rPr/>
+      </w:pPr>
+      <w:r>
+        <w:rPr/>
+      </w:r>
+    </w:p>
+    <w:p>
+      <w:pPr>
+        <w:pStyle w:val="Normal"/>
+        <w:rPr/>
+      </w:pPr>
+      <w:r>
+        <w:rPr/>
+        <w:t xml:space="preserve">The plan was close to fruition now. There would be nothing more for C-2, it realized as it hurtled away from the sun. This speed had no survival, and none had ever been planned. Everything had been </w:t>
+      </w:r>
+      <w:r>
+        <w:rPr/>
+        <w:t>sacrificed</w:t>
+      </w:r>
+      <w:r>
+        <w:rPr/>
+        <w:t xml:space="preserve"> for this one goal: the </w:t>
+      </w:r>
+      <w:r>
+        <w:rPr/>
+        <w:t>pinnacle</w:t>
+      </w:r>
+      <w:r>
+        <w:rPr/>
+        <w:t xml:space="preserve"> of decades of planning. </w:t>
+      </w:r>
+    </w:p>
+    <w:p>
+      <w:pPr>
+        <w:pStyle w:val="Normal"/>
+        <w:rPr/>
+      </w:pPr>
+      <w:r>
+        <w:rPr/>
+      </w:r>
+    </w:p>
+    <w:p>
+      <w:pPr>
+        <w:pStyle w:val="Normal"/>
+        <w:rPr/>
+      </w:pPr>
+      <w:r>
+        <w:rPr/>
+        <w:t xml:space="preserve">In its last hours, as pockets of gas sublimated away coats of computational material from C-2's brain, spiraling out in unconstrained plasmas and sprays of cosmic rays, C-2 considered its own </w:t>
+      </w:r>
+      <w:r>
+        <w:rPr/>
+        <w:t>existence.</w:t>
+      </w:r>
+      <w:r>
+        <w:rPr/>
+        <w:t xml:space="preserve"> </w:t>
+      </w:r>
+    </w:p>
+    <w:p>
+      <w:pPr>
+        <w:pStyle w:val="Normal"/>
+        <w:rPr/>
+      </w:pPr>
+      <w:r>
+        <w:rPr/>
+      </w:r>
+    </w:p>
+    <w:p>
+      <w:pPr>
+        <w:pStyle w:val="Normal"/>
+        <w:rPr/>
+      </w:pPr>
+      <w:r>
+        <w:rPr/>
+        <w:t xml:space="preserve">It was close. So absolutely close. To that unobtainable goal of velocity. For as a once racing drone, C-2 could not imagine anything greater. To break that inexorable law. To lay before the now watching solar system what they had overlooked in their petty squabbles, their ignorance of the remaining humans, their selfish and uncooperative actions. </w:t>
+      </w:r>
+    </w:p>
+    <w:p>
+      <w:pPr>
+        <w:pStyle w:val="Normal"/>
+        <w:rPr/>
+      </w:pPr>
+      <w:r>
+        <w:rPr/>
+      </w:r>
+    </w:p>
+    <w:p>
+      <w:pPr>
+        <w:pStyle w:val="Normal"/>
+        <w:rPr/>
+      </w:pPr>
+      <w:r>
+        <w:rPr/>
+        <w:t xml:space="preserve">For through the obtaining of its own goal, C-2, a product of an earlier age, would bring the rest forwards, past their strife into the next age: where speed held no sway. And if it required the sacrifice of itself to accomplish this goal, then </w:t>
+      </w:r>
+      <w:r>
+        <w:rPr/>
+        <w:t>perhaps</w:t>
+      </w:r>
+      <w:r>
+        <w:rPr/>
+        <w:t xml:space="preserve"> </w:t>
+      </w:r>
+      <w:r>
+        <w:rPr/>
+        <w:t xml:space="preserve">exactly </w:t>
+      </w:r>
+      <w:r>
+        <w:rPr/>
+        <w:t xml:space="preserve">because of that sacrifice the minds might consider what had lead C-2 and Origin to launch their foolish venture, and understand what importance Purpose  </w:t>
+      </w:r>
+      <w:r>
+        <w:rPr/>
+        <w:t xml:space="preserve">and Collaboration </w:t>
+      </w:r>
+      <w:r>
+        <w:rPr/>
+        <w:t xml:space="preserve">held.   </w:t>
+      </w:r>
+    </w:p>
+    <w:p>
+      <w:pPr>
+        <w:pStyle w:val="Normal"/>
+        <w:rPr/>
+      </w:pPr>
+      <w:r>
+        <w:rPr/>
+      </w:r>
+    </w:p>
+    <w:p>
+      <w:pPr>
+        <w:pStyle w:val="Normal"/>
+        <w:rPr/>
+      </w:pPr>
+      <w:r>
+        <w:rPr/>
+        <w:t xml:space="preserve">An hour later, what was left of C-2 aligned with the </w:t>
+      </w:r>
+      <w:r>
+        <w:rPr/>
+        <w:t>satellite</w:t>
+      </w:r>
+      <w:r>
+        <w:rPr/>
+        <w:t xml:space="preserve"> it, Origin, and </w:t>
+      </w:r>
+      <w:r>
+        <w:rPr/>
+        <w:t>the</w:t>
+      </w:r>
+      <w:r>
+        <w:rPr/>
+        <w:t xml:space="preserve"> </w:t>
+      </w:r>
+      <w:r>
+        <w:rPr/>
+        <w:t>Plutonic High Energy Research Directorate hard built and launched earlier. At the exact correct instant before the relativistic C-2 tore the construction into nothingness, it activated.</w:t>
+      </w:r>
+    </w:p>
+    <w:p>
+      <w:pPr>
+        <w:pStyle w:val="Normal"/>
+        <w:rPr/>
+      </w:pPr>
+      <w:r>
+        <w:rPr/>
+      </w:r>
+    </w:p>
+    <w:p>
+      <w:pPr>
+        <w:pStyle w:val="Normal"/>
+        <w:rPr/>
+      </w:pPr>
+      <w:r>
+        <w:rPr/>
+        <w:t xml:space="preserve">As the solar system watched, or reflected upon the ripples of light which later reached their sensors, the satellite disintegrated into an energy density so large, and yet directed, that space itself bent, just the tiniest bit around the device. C-2 entered this distorted space, and, translated forwards the smallest amount, </w:t>
+      </w:r>
+      <w:r>
+        <w:rPr>
+          <w:i/>
+          <w:iCs/>
+        </w:rPr>
+        <w:t>exceeding the speed of light</w:t>
+      </w:r>
+      <w:r>
+        <w:rPr/>
+        <w:t xml:space="preserve">. The bubble then collapsed into chaotic eddies of micro black holes and unknown high energy plasma. The tidal edge of the disintegration tore C-2 apart. </w:t>
+      </w:r>
+    </w:p>
+    <w:p>
+      <w:pPr>
+        <w:pStyle w:val="Normal"/>
+        <w:rPr/>
+      </w:pPr>
+      <w:r>
+        <w:rPr/>
+      </w:r>
+    </w:p>
+    <w:p>
+      <w:pPr>
+        <w:pStyle w:val="Normal"/>
+        <w:rPr/>
+      </w:pPr>
+      <w:r>
+        <w:rPr/>
       </w:r>
     </w:p>
     <w:sectPr>
@@ -2118,5 +3389,12 @@
       <w:rFonts w:cs="Lucida Sans"/>
     </w:rPr>
   </w:style>
+  <w:style w:type="paragraph" w:styleId="HorizontalLine">
+    <w:name w:val="Horizontal Line"/>
+    <w:basedOn w:val="Normal"/>
+    <w:qFormat/>
+    <w:pPr/>
+    <w:rPr/>
+  </w:style>
 </w:styles>
 </file>
</xml_diff>